<commit_message>
new file:   Actividad 6/.gitignore 	modified:   Actividad 6/GTKA_ACT01.cpp 	modified:   Actividad 6/GTKA_ACT01.exe 	modified:   Actividad 6/GTKA_ACT02.cpp 	modified:   Actividad 6/GTKA_ACT02.exe 	new file:   Actividad 6/GTKA_RP06_01_PE.pdf 	modified:   Actividad 6/GTKA_RP06_02_PE.docx 	new file:   Actividad 6/GTKA_RP06_02_PE.pdf 	new file:   Actividad 6/GTKA_RP06_02_PE_ANEXOS.pdf 	deleted:    Actividad 6/~$KA_RP06_02_PE.docx
</commit_message>
<xml_diff>
--- a/Actividad 6/GTKA_RP06_02_PE.docx
+++ b/Actividad 6/GTKA_RP06_02_PE.docx
@@ -292,7 +292,67 @@
           <w:szCs w:val="24"/>
           <w:lang w:val="es-ES"/>
         </w:rPr>
-        <w:t xml:space="preserve"> se enfocará en la exploración y aplicación de las estructuras de control repetitivas, comúnmente conocidas como ciclos o bucles. Estas estructuras desempeñan un papel crucial en la programación, ya que permiten ejecutar un conjunto de instrucciones de manera repetida, lo que resulta esencial para automatizar tareas, procesar datos en serie y resolver una variedad de problemas en la programación. A lo largo de este informe, se presentarán ejemplos y casos de uso que ilustrarán cómo utilizar eficazmente bucles, así como las diferentes variantes disponibles, como los bucles "for," "while," y "do-while." Además, se explorarán estrategias para optimizar y controlar la ejecución de ciclos, evitando posibles problemas como bucles infinitos.</w:t>
+        <w:t xml:space="preserve"> se enfocará en la exploración y aplicación de las estructuras de control repetitivas, comúnmente conocidas como ciclos o bucles. Estas estructuras desempeñan un papel crucial en la programación, ya que permiten ejecutar un conjunto de instrucciones de manera repetida, lo que resulta esencial para automatizar tareas, procesar datos en serie y resolver una variedad de problemas en la programación. A lo largo de este informe, se presentarán ejemplos y casos de uso que ilustrarán cómo utilizar eficazmente bucles, así como las diferentes variantes disponibles, como los bucles "</w:t>
+      </w:r>
+      <w:proofErr w:type="spellStart"/>
+      <w:r>
+        <w:rPr>
+          <w:rFonts w:ascii="Arial" w:hAnsi="Arial" w:cs="Arial"/>
+          <w:sz w:val="24"/>
+          <w:szCs w:val="24"/>
+          <w:lang w:val="es-ES"/>
+        </w:rPr>
+        <w:t>for</w:t>
+      </w:r>
+      <w:proofErr w:type="spellEnd"/>
+      <w:r>
+        <w:rPr>
+          <w:rFonts w:ascii="Arial" w:hAnsi="Arial" w:cs="Arial"/>
+          <w:sz w:val="24"/>
+          <w:szCs w:val="24"/>
+          <w:lang w:val="es-ES"/>
+        </w:rPr>
+        <w:t>," "</w:t>
+      </w:r>
+      <w:proofErr w:type="spellStart"/>
+      <w:r>
+        <w:rPr>
+          <w:rFonts w:ascii="Arial" w:hAnsi="Arial" w:cs="Arial"/>
+          <w:sz w:val="24"/>
+          <w:szCs w:val="24"/>
+          <w:lang w:val="es-ES"/>
+        </w:rPr>
+        <w:t>while</w:t>
+      </w:r>
+      <w:proofErr w:type="spellEnd"/>
+      <w:r>
+        <w:rPr>
+          <w:rFonts w:ascii="Arial" w:hAnsi="Arial" w:cs="Arial"/>
+          <w:sz w:val="24"/>
+          <w:szCs w:val="24"/>
+          <w:lang w:val="es-ES"/>
+        </w:rPr>
+        <w:t>," y "do-</w:t>
+      </w:r>
+      <w:proofErr w:type="spellStart"/>
+      <w:r>
+        <w:rPr>
+          <w:rFonts w:ascii="Arial" w:hAnsi="Arial" w:cs="Arial"/>
+          <w:sz w:val="24"/>
+          <w:szCs w:val="24"/>
+          <w:lang w:val="es-ES"/>
+        </w:rPr>
+        <w:t>while</w:t>
+      </w:r>
+      <w:proofErr w:type="spellEnd"/>
+      <w:r>
+        <w:rPr>
+          <w:rFonts w:ascii="Arial" w:hAnsi="Arial" w:cs="Arial"/>
+          <w:sz w:val="24"/>
+          <w:szCs w:val="24"/>
+          <w:lang w:val="es-ES"/>
+        </w:rPr>
+        <w:t>." Además, se explorarán estrategias para optimizar y controlar la ejecución de ciclos, evitando posibles problemas como bucles infinitos.</w:t>
       </w:r>
     </w:p>
     <w:p>
@@ -406,14 +466,25 @@
           <w:lang w:val="es-ES"/>
         </w:rPr>
       </w:pPr>
-      <w:r>
-        <w:rPr>
-          <w:rFonts w:ascii="Arial" w:hAnsi="Arial" w:cs="Arial"/>
-          <w:sz w:val="24"/>
-          <w:szCs w:val="24"/>
-          <w:lang w:val="es-ES"/>
-        </w:rPr>
-        <w:t>for:</w:t>
+      <w:proofErr w:type="spellStart"/>
+      <w:r>
+        <w:rPr>
+          <w:rFonts w:ascii="Arial" w:hAnsi="Arial" w:cs="Arial"/>
+          <w:sz w:val="24"/>
+          <w:szCs w:val="24"/>
+          <w:lang w:val="es-ES"/>
+        </w:rPr>
+        <w:t>for</w:t>
+      </w:r>
+      <w:proofErr w:type="spellEnd"/>
+      <w:r>
+        <w:rPr>
+          <w:rFonts w:ascii="Arial" w:hAnsi="Arial" w:cs="Arial"/>
+          <w:sz w:val="24"/>
+          <w:szCs w:val="24"/>
+          <w:lang w:val="es-ES"/>
+        </w:rPr>
+        <w:t>:</w:t>
       </w:r>
     </w:p>
     <w:p>
@@ -449,14 +520,25 @@
           <w:lang w:val="es-ES"/>
         </w:rPr>
       </w:pPr>
-      <w:r>
-        <w:rPr>
-          <w:rFonts w:ascii="Arial" w:hAnsi="Arial" w:cs="Arial"/>
-          <w:sz w:val="24"/>
-          <w:szCs w:val="24"/>
-          <w:lang w:val="es-ES"/>
-        </w:rPr>
-        <w:t>while:</w:t>
+      <w:proofErr w:type="spellStart"/>
+      <w:r>
+        <w:rPr>
+          <w:rFonts w:ascii="Arial" w:hAnsi="Arial" w:cs="Arial"/>
+          <w:sz w:val="24"/>
+          <w:szCs w:val="24"/>
+          <w:lang w:val="es-ES"/>
+        </w:rPr>
+        <w:t>while</w:t>
+      </w:r>
+      <w:proofErr w:type="spellEnd"/>
+      <w:r>
+        <w:rPr>
+          <w:rFonts w:ascii="Arial" w:hAnsi="Arial" w:cs="Arial"/>
+          <w:sz w:val="24"/>
+          <w:szCs w:val="24"/>
+          <w:lang w:val="es-ES"/>
+        </w:rPr>
+        <w:t>:</w:t>
       </w:r>
     </w:p>
     <w:p>
@@ -492,14 +574,25 @@
           <w:lang w:val="es-ES"/>
         </w:rPr>
       </w:pPr>
-      <w:r>
-        <w:rPr>
-          <w:rFonts w:ascii="Arial" w:hAnsi="Arial" w:cs="Arial"/>
-          <w:sz w:val="24"/>
-          <w:szCs w:val="24"/>
-          <w:lang w:val="es-ES"/>
-        </w:rPr>
-        <w:t>do_while:</w:t>
+      <w:proofErr w:type="spellStart"/>
+      <w:r>
+        <w:rPr>
+          <w:rFonts w:ascii="Arial" w:hAnsi="Arial" w:cs="Arial"/>
+          <w:sz w:val="24"/>
+          <w:szCs w:val="24"/>
+          <w:lang w:val="es-ES"/>
+        </w:rPr>
+        <w:t>do_while</w:t>
+      </w:r>
+      <w:proofErr w:type="spellEnd"/>
+      <w:r>
+        <w:rPr>
+          <w:rFonts w:ascii="Arial" w:hAnsi="Arial" w:cs="Arial"/>
+          <w:sz w:val="24"/>
+          <w:szCs w:val="24"/>
+          <w:lang w:val="es-ES"/>
+        </w:rPr>
+        <w:t>:</w:t>
       </w:r>
     </w:p>
     <w:p>
@@ -589,32 +682,69 @@
         <w:jc w:val="center"/>
         <w:rPr>
           <w:rFonts w:ascii="Arial" w:hAnsi="Arial" w:cs="Arial"/>
-          <w:sz w:val="24"/>
-          <w:szCs w:val="24"/>
-          <w:lang w:val="es-ES"/>
-        </w:rPr>
-      </w:pPr>
-      <w:r>
-        <w:rPr>
-          <w:rFonts w:ascii="Arial" w:hAnsi="Arial" w:cs="Arial"/>
-          <w:noProof/>
+          <w:sz w:val="20"/>
+          <w:szCs w:val="20"/>
+          <w:lang w:val="es-ES"/>
+        </w:rPr>
+      </w:pPr>
+      <w:r>
+        <w:rPr>
+          <w:rFonts w:ascii="Arial" w:hAnsi="Arial" w:cs="Arial"/>
+          <w:sz w:val="20"/>
+          <w:szCs w:val="20"/>
+          <w:lang w:val="es-ES"/>
+        </w:rPr>
+        <w:t>1.-</w:t>
+      </w:r>
+      <w:r>
+        <w:rPr>
+          <w:rFonts w:ascii="Arial" w:hAnsi="Arial" w:cs="Arial"/>
+          <w:sz w:val="20"/>
+          <w:szCs w:val="20"/>
+          <w:lang w:val="es-ES"/>
+        </w:rPr>
+        <w:t xml:space="preserve"> </w:t>
+      </w:r>
+      <w:r>
+        <w:rPr>
+          <w:rFonts w:ascii="Arial" w:hAnsi="Arial" w:cs="Arial"/>
+          <w:sz w:val="20"/>
+          <w:szCs w:val="20"/>
+          <w:lang w:val="es-ES"/>
+        </w:rPr>
+        <w:t>El profesor de una materia desea conocer la cantidad de sus alumnos que no tienen derecho al examen de nivelación.</w:t>
+      </w:r>
+    </w:p>
+    <w:p>
+      <w:pPr>
+        <w:jc w:val="center"/>
+        <w:rPr>
+          <w:rFonts w:ascii="Arial" w:hAnsi="Arial" w:cs="Arial"/>
+          <w:sz w:val="20"/>
+          <w:szCs w:val="20"/>
+          <w:lang w:val="es-MX"/>
+        </w:rPr>
+      </w:pPr>
+      <w:r>
+        <w:rPr>
+          <w:rFonts w:ascii="Arial" w:hAnsi="Arial" w:cs="Arial"/>
           <w:sz w:val="20"/>
           <w:szCs w:val="20"/>
           <w:lang w:val="es-ES"/>
         </w:rPr>
         <w:drawing>
-          <wp:anchor distT="0" distB="0" distL="114300" distR="114300" simplePos="0" relativeHeight="251658240" behindDoc="0" locked="0" layoutInCell="1" allowOverlap="1" wp14:anchorId="39BFD0DD" wp14:editId="4CA4A34A">
+          <wp:anchor distT="0" distB="0" distL="114300" distR="114300" simplePos="0" relativeHeight="251659264" behindDoc="0" locked="0" layoutInCell="1" allowOverlap="1" wp14:anchorId="165AC8AB" wp14:editId="14930130">
             <wp:simplePos x="0" y="0"/>
             <wp:positionH relativeFrom="margin">
               <wp:align>center</wp:align>
             </wp:positionH>
             <wp:positionV relativeFrom="paragraph">
-              <wp:posOffset>316230</wp:posOffset>
+              <wp:posOffset>394335</wp:posOffset>
             </wp:positionV>
-            <wp:extent cx="7184390" cy="7239000"/>
-            <wp:effectExtent l="0" t="0" r="0" b="0"/>
+            <wp:extent cx="7080261" cy="2590800"/>
+            <wp:effectExtent l="0" t="0" r="6350" b="0"/>
             <wp:wrapSquare wrapText="bothSides"/>
-            <wp:docPr id="543295642" name="Imagen 1"/>
+            <wp:docPr id="2058759237" name="Imagen 1"/>
             <wp:cNvGraphicFramePr>
               <a:graphicFrameLocks xmlns:a="http://schemas.openxmlformats.org/drawingml/2006/main" noChangeAspect="1"/>
             </wp:cNvGraphicFramePr>
@@ -622,7 +752,7 @@
               <a:graphicData uri="http://schemas.openxmlformats.org/drawingml/2006/picture">
                 <pic:pic xmlns:pic="http://schemas.openxmlformats.org/drawingml/2006/picture">
                   <pic:nvPicPr>
-                    <pic:cNvPr id="543295642" name=""/>
+                    <pic:cNvPr id="2058759237" name=""/>
                     <pic:cNvPicPr/>
                   </pic:nvPicPr>
                   <pic:blipFill>
@@ -640,7 +770,7 @@
                   <pic:spPr>
                     <a:xfrm>
                       <a:off x="0" y="0"/>
-                      <a:ext cx="7184390" cy="7239000"/>
+                      <a:ext cx="7080261" cy="2590800"/>
                     </a:xfrm>
                     <a:prstGeom prst="rect">
                       <a:avLst/>
@@ -661,74 +791,65 @@
       <w:r>
         <w:rPr>
           <w:rFonts w:ascii="Arial" w:hAnsi="Arial" w:cs="Arial"/>
-          <w:sz w:val="24"/>
-          <w:szCs w:val="24"/>
-          <w:lang w:val="es-ES"/>
-        </w:rPr>
-        <w:t>1.-</w:t>
-      </w:r>
-      <w:r>
-        <w:rPr>
-          <w:rFonts w:ascii="Arial" w:hAnsi="Arial" w:cs="Arial"/>
-          <w:sz w:val="24"/>
-          <w:szCs w:val="24"/>
-          <w:lang w:val="es-ES"/>
-        </w:rPr>
-        <w:t xml:space="preserve"> </w:t>
-      </w:r>
-      <w:r>
-        <w:rPr>
-          <w:rFonts w:ascii="Arial" w:hAnsi="Arial" w:cs="Arial"/>
-          <w:sz w:val="24"/>
-          <w:szCs w:val="24"/>
-          <w:lang w:val="es-ES"/>
-        </w:rPr>
-        <w:t>Menú de Fibonacci:</w:t>
-      </w:r>
-    </w:p>
-    <w:p>
-      <w:pPr>
-        <w:jc w:val="center"/>
-        <w:rPr>
-          <w:rFonts w:ascii="Arial" w:hAnsi="Arial" w:cs="Arial"/>
-          <w:sz w:val="20"/>
-          <w:szCs w:val="20"/>
-          <w:lang w:val="es-ES"/>
-        </w:rPr>
-      </w:pPr>
-    </w:p>
-    <w:p>
-      <w:pPr>
-        <w:jc w:val="center"/>
-        <w:rPr>
-          <w:rFonts w:ascii="Arial" w:hAnsi="Arial" w:cs="Arial"/>
-          <w:sz w:val="24"/>
-          <w:szCs w:val="24"/>
-          <w:lang w:val="es-ES"/>
-        </w:rPr>
-      </w:pPr>
-      <w:r>
-        <w:rPr>
-          <w:rFonts w:ascii="Arial" w:hAnsi="Arial" w:cs="Arial"/>
-          <w:noProof/>
-          <w:sz w:val="20"/>
-          <w:szCs w:val="20"/>
-          <w:lang w:val="es-ES"/>
-        </w:rPr>
-        <w:lastRenderedPageBreak/>
+          <w:sz w:val="20"/>
+          <w:szCs w:val="20"/>
+          <w:lang w:val="es-ES"/>
+        </w:rPr>
+        <w:t>Diseñe un programa en C que lea las calificaciones obtenidas en las 5 unidades por cada uno de los 40 alumnos y escriba la cantidad de ellos que no tienen derecho al examen de nivelación</w:t>
+      </w:r>
+      <w:r>
+        <w:rPr>
+          <w:rFonts w:ascii="Arial" w:hAnsi="Arial" w:cs="Arial"/>
+          <w:sz w:val="20"/>
+          <w:szCs w:val="20"/>
+          <w:lang w:val="es-ES"/>
+        </w:rPr>
+        <w:t>:</w:t>
+      </w:r>
+    </w:p>
+    <w:p>
+      <w:pPr>
+        <w:jc w:val="center"/>
+        <w:rPr>
+          <w:rFonts w:ascii="Arial" w:hAnsi="Arial" w:cs="Arial"/>
+          <w:sz w:val="20"/>
+          <w:szCs w:val="20"/>
+          <w:lang w:val="es-ES"/>
+        </w:rPr>
+      </w:pPr>
+    </w:p>
+    <w:p>
+      <w:pPr>
+        <w:jc w:val="center"/>
+        <w:rPr>
+          <w:rFonts w:ascii="Arial" w:hAnsi="Arial" w:cs="Arial"/>
+          <w:color w:val="262626"/>
+          <w:sz w:val="20"/>
+          <w:szCs w:val="20"/>
+          <w:shd w:val="clear" w:color="auto" w:fill="FFFFFF"/>
+          <w:lang w:val="es-MX"/>
+        </w:rPr>
+      </w:pPr>
+      <w:r>
+        <w:rPr>
+          <w:rFonts w:ascii="Arial" w:hAnsi="Arial" w:cs="Arial"/>
+          <w:sz w:val="20"/>
+          <w:szCs w:val="20"/>
+          <w:lang w:val="es-MX"/>
+        </w:rPr>
         <w:drawing>
-          <wp:anchor distT="0" distB="0" distL="114300" distR="114300" simplePos="0" relativeHeight="251659264" behindDoc="0" locked="0" layoutInCell="1" allowOverlap="1" wp14:anchorId="5B874DA3" wp14:editId="61F7CED1">
+          <wp:anchor distT="0" distB="0" distL="114300" distR="114300" simplePos="0" relativeHeight="251658240" behindDoc="0" locked="0" layoutInCell="1" allowOverlap="1" wp14:anchorId="04C41A63" wp14:editId="357A1D78">
             <wp:simplePos x="0" y="0"/>
             <wp:positionH relativeFrom="margin">
               <wp:align>center</wp:align>
             </wp:positionH>
             <wp:positionV relativeFrom="paragraph">
-              <wp:posOffset>295275</wp:posOffset>
+              <wp:posOffset>241935</wp:posOffset>
             </wp:positionV>
-            <wp:extent cx="7200900" cy="6439535"/>
-            <wp:effectExtent l="0" t="0" r="0" b="0"/>
+            <wp:extent cx="6836647" cy="1876425"/>
+            <wp:effectExtent l="0" t="0" r="2540" b="0"/>
             <wp:wrapSquare wrapText="bothSides"/>
-            <wp:docPr id="963051023" name="Imagen 1"/>
+            <wp:docPr id="2048205739" name="Imagen 1"/>
             <wp:cNvGraphicFramePr>
               <a:graphicFrameLocks xmlns:a="http://schemas.openxmlformats.org/drawingml/2006/main" noChangeAspect="1"/>
             </wp:cNvGraphicFramePr>
@@ -736,7 +857,7 @@
               <a:graphicData uri="http://schemas.openxmlformats.org/drawingml/2006/picture">
                 <pic:pic xmlns:pic="http://schemas.openxmlformats.org/drawingml/2006/picture">
                   <pic:nvPicPr>
-                    <pic:cNvPr id="963051023" name=""/>
+                    <pic:cNvPr id="2048205739" name=""/>
                     <pic:cNvPicPr/>
                   </pic:nvPicPr>
                   <pic:blipFill>
@@ -754,7 +875,7 @@
                   <pic:spPr>
                     <a:xfrm>
                       <a:off x="0" y="0"/>
-                      <a:ext cx="7200900" cy="6439535"/>
+                      <a:ext cx="6836647" cy="1876425"/>
                     </a:xfrm>
                     <a:prstGeom prst="rect">
                       <a:avLst/>
@@ -775,38 +896,82 @@
       <w:r>
         <w:rPr>
           <w:rFonts w:ascii="Arial" w:hAnsi="Arial" w:cs="Arial"/>
-          <w:sz w:val="24"/>
-          <w:szCs w:val="24"/>
-          <w:lang w:val="es-ES"/>
-        </w:rPr>
-        <w:t>2.- Menú de Factorial:</w:t>
-      </w:r>
-    </w:p>
-    <w:p>
-      <w:pPr>
-        <w:jc w:val="center"/>
-        <w:rPr>
-          <w:rFonts w:ascii="Arial" w:hAnsi="Arial" w:cs="Arial"/>
-          <w:sz w:val="24"/>
-          <w:szCs w:val="24"/>
-          <w:lang w:val="es-MX"/>
-        </w:rPr>
-      </w:pPr>
-    </w:p>
-    <w:p>
-      <w:pPr>
-        <w:rPr>
-          <w:rFonts w:ascii="Arial" w:hAnsi="Arial" w:cs="Arial"/>
-          <w:sz w:val="24"/>
-          <w:szCs w:val="24"/>
-          <w:lang w:val="es-MX"/>
-        </w:rPr>
-      </w:pPr>
-      <w:r>
-        <w:rPr>
-          <w:rFonts w:ascii="Arial" w:hAnsi="Arial" w:cs="Arial"/>
-          <w:sz w:val="24"/>
-          <w:szCs w:val="24"/>
+          <w:sz w:val="20"/>
+          <w:szCs w:val="20"/>
+          <w:lang w:val="es-ES"/>
+        </w:rPr>
+        <w:t xml:space="preserve">2.- </w:t>
+      </w:r>
+      <w:r>
+        <w:rPr>
+          <w:rFonts w:ascii="Arial" w:hAnsi="Arial" w:cs="Arial"/>
+          <w:color w:val="262626"/>
+          <w:sz w:val="20"/>
+          <w:szCs w:val="20"/>
+          <w:shd w:val="clear" w:color="auto" w:fill="FFFFFF"/>
+          <w:lang w:val="es-MX"/>
+        </w:rPr>
+        <w:t>Realiza una función en C que imprima las tablas de multiplicar del 1 al 10</w:t>
+      </w:r>
+      <w:r>
+        <w:rPr>
+          <w:rFonts w:ascii="Arial" w:hAnsi="Arial" w:cs="Arial"/>
+          <w:color w:val="262626"/>
+          <w:sz w:val="20"/>
+          <w:szCs w:val="20"/>
+          <w:shd w:val="clear" w:color="auto" w:fill="FFFFFF"/>
+          <w:lang w:val="es-MX"/>
+        </w:rPr>
+        <w:t>:</w:t>
+      </w:r>
+    </w:p>
+    <w:p>
+      <w:pPr>
+        <w:jc w:val="center"/>
+        <w:rPr>
+          <w:rFonts w:ascii="Arial" w:hAnsi="Arial" w:cs="Arial"/>
+          <w:sz w:val="20"/>
+          <w:szCs w:val="20"/>
+          <w:lang w:val="es-MX"/>
+        </w:rPr>
+      </w:pPr>
+    </w:p>
+    <w:p>
+      <w:pPr>
+        <w:jc w:val="center"/>
+        <w:rPr>
+          <w:rFonts w:ascii="Arial" w:hAnsi="Arial" w:cs="Arial"/>
+          <w:sz w:val="20"/>
+          <w:szCs w:val="20"/>
+          <w:lang w:val="es-MX"/>
+        </w:rPr>
+      </w:pPr>
+    </w:p>
+    <w:p>
+      <w:pPr>
+        <w:jc w:val="center"/>
+        <w:rPr>
+          <w:rFonts w:ascii="Arial" w:hAnsi="Arial" w:cs="Arial"/>
+          <w:sz w:val="20"/>
+          <w:szCs w:val="20"/>
+          <w:lang w:val="es-MX"/>
+        </w:rPr>
+      </w:pPr>
+    </w:p>
+    <w:p>
+      <w:pPr>
+        <w:rPr>
+          <w:rFonts w:ascii="Arial" w:hAnsi="Arial" w:cs="Arial"/>
+          <w:sz w:val="20"/>
+          <w:szCs w:val="20"/>
+          <w:lang w:val="es-MX"/>
+        </w:rPr>
+      </w:pPr>
+      <w:r>
+        <w:rPr>
+          <w:rFonts w:ascii="Arial" w:hAnsi="Arial" w:cs="Arial"/>
+          <w:sz w:val="20"/>
+          <w:szCs w:val="20"/>
           <w:lang w:val="es-MX"/>
         </w:rPr>
         <w:br w:type="page"/>
@@ -817,33 +982,53 @@
         <w:jc w:val="center"/>
         <w:rPr>
           <w:rFonts w:ascii="Arial" w:hAnsi="Arial" w:cs="Arial"/>
-          <w:sz w:val="24"/>
-          <w:szCs w:val="24"/>
-          <w:lang w:val="es-MX"/>
-        </w:rPr>
-      </w:pPr>
-      <w:r>
-        <w:rPr>
-          <w:rFonts w:ascii="Arial" w:hAnsi="Arial" w:cs="Arial"/>
-          <w:noProof/>
-          <w:sz w:val="24"/>
-          <w:szCs w:val="24"/>
+          <w:sz w:val="20"/>
+          <w:szCs w:val="20"/>
+          <w:lang w:val="es-MX"/>
+        </w:rPr>
+      </w:pPr>
+      <w:r>
+        <w:rPr>
+          <w:rFonts w:ascii="Arial" w:hAnsi="Arial" w:cs="Arial"/>
+          <w:sz w:val="20"/>
+          <w:szCs w:val="20"/>
           <w:lang w:val="es-MX"/>
         </w:rPr>
         <w:lastRenderedPageBreak/>
+        <w:t xml:space="preserve">3.- </w:t>
+      </w:r>
+      <w:r>
+        <w:rPr>
+          <w:rFonts w:ascii="Arial" w:hAnsi="Arial" w:cs="Arial"/>
+          <w:sz w:val="20"/>
+          <w:szCs w:val="20"/>
+          <w:lang w:val="es-MX"/>
+        </w:rPr>
+        <w:t>Realizar función en C para un programa que sirva para leer n cantidad de números dentro de un rango dado por el usuario, desplegar la suma de los números y la media aritmética de los números válidos dentro del rango.</w:t>
+      </w:r>
+    </w:p>
+    <w:p>
+      <w:pPr>
+        <w:jc w:val="center"/>
+        <w:rPr>
+          <w:rFonts w:ascii="Arial" w:hAnsi="Arial" w:cs="Arial"/>
+          <w:sz w:val="20"/>
+          <w:szCs w:val="20"/>
+          <w:lang w:val="es-MX"/>
+        </w:rPr>
+      </w:pPr>
+      <w:r>
+        <w:rPr>
+          <w:rFonts w:ascii="Arial" w:hAnsi="Arial" w:cs="Arial"/>
+          <w:sz w:val="20"/>
+          <w:szCs w:val="20"/>
+          <w:lang w:val="es-MX"/>
+        </w:rPr>
         <w:drawing>
-          <wp:anchor distT="0" distB="0" distL="114300" distR="114300" simplePos="0" relativeHeight="251660288" behindDoc="0" locked="0" layoutInCell="1" allowOverlap="1" wp14:anchorId="568EC0DA" wp14:editId="7A1A54AE">
-            <wp:simplePos x="0" y="0"/>
-            <wp:positionH relativeFrom="margin">
-              <wp:align>center</wp:align>
-            </wp:positionH>
-            <wp:positionV relativeFrom="paragraph">
-              <wp:posOffset>285750</wp:posOffset>
-            </wp:positionV>
-            <wp:extent cx="7292340" cy="6991350"/>
-            <wp:effectExtent l="0" t="0" r="3810" b="0"/>
-            <wp:wrapSquare wrapText="bothSides"/>
-            <wp:docPr id="129639223" name="Imagen 1"/>
+          <wp:inline distT="0" distB="0" distL="0" distR="0" wp14:anchorId="77B89B54" wp14:editId="0A780071">
+            <wp:extent cx="5943600" cy="3231515"/>
+            <wp:effectExtent l="0" t="0" r="0" b="6985"/>
+            <wp:docPr id="462514022" name="Imagen 1"/>
             <wp:cNvGraphicFramePr>
               <a:graphicFrameLocks xmlns:a="http://schemas.openxmlformats.org/drawingml/2006/main" noChangeAspect="1"/>
             </wp:cNvGraphicFramePr>
@@ -851,11 +1036,283 @@
               <a:graphicData uri="http://schemas.openxmlformats.org/drawingml/2006/picture">
                 <pic:pic xmlns:pic="http://schemas.openxmlformats.org/drawingml/2006/picture">
                   <pic:nvPicPr>
-                    <pic:cNvPr id="129639223" name=""/>
+                    <pic:cNvPr id="462514022" name=""/>
                     <pic:cNvPicPr/>
                   </pic:nvPicPr>
                   <pic:blipFill>
-                    <a:blip r:embed="rId10">
+                    <a:blip r:embed="rId10"/>
+                    <a:stretch>
+                      <a:fillRect/>
+                    </a:stretch>
+                  </pic:blipFill>
+                  <pic:spPr>
+                    <a:xfrm>
+                      <a:off x="0" y="0"/>
+                      <a:ext cx="5943600" cy="3231515"/>
+                    </a:xfrm>
+                    <a:prstGeom prst="rect">
+                      <a:avLst/>
+                    </a:prstGeom>
+                  </pic:spPr>
+                </pic:pic>
+              </a:graphicData>
+            </a:graphic>
+          </wp:inline>
+        </w:drawing>
+      </w:r>
+    </w:p>
+    <w:p>
+      <w:pPr>
+        <w:jc w:val="center"/>
+        <w:rPr>
+          <w:rFonts w:ascii="Arial" w:hAnsi="Arial" w:cs="Arial"/>
+          <w:sz w:val="20"/>
+          <w:szCs w:val="20"/>
+          <w:lang w:val="es-MX"/>
+        </w:rPr>
+      </w:pPr>
+    </w:p>
+    <w:p>
+      <w:pPr>
+        <w:jc w:val="center"/>
+        <w:rPr>
+          <w:rFonts w:ascii="Arial" w:hAnsi="Arial" w:cs="Arial"/>
+          <w:sz w:val="20"/>
+          <w:szCs w:val="20"/>
+          <w:lang w:val="es-MX"/>
+        </w:rPr>
+      </w:pPr>
+      <w:r>
+        <w:rPr>
+          <w:rFonts w:ascii="Arial" w:hAnsi="Arial" w:cs="Arial"/>
+          <w:sz w:val="20"/>
+          <w:szCs w:val="20"/>
+          <w:lang w:val="es-MX"/>
+        </w:rPr>
+        <w:t xml:space="preserve">4.- </w:t>
+      </w:r>
+      <w:r>
+        <w:rPr>
+          <w:rFonts w:ascii="Arial" w:hAnsi="Arial" w:cs="Arial"/>
+          <w:sz w:val="20"/>
+          <w:szCs w:val="20"/>
+          <w:lang w:val="es-MX"/>
+        </w:rPr>
+        <w:t xml:space="preserve">En los cabos la embarcación finisterra que tiene fondo de cristal, solo sale a navegar con un máximo de 10 turistas o un máximo de 700 kilos de pasajeros. (preguntar el peso a cada turista) con un máximo de 15% de sobrepeso. desplegar el promedio de peso de los turistas y </w:t>
+      </w:r>
+      <w:r>
+        <w:rPr>
+          <w:rFonts w:ascii="Arial" w:hAnsi="Arial" w:cs="Arial"/>
+          <w:sz w:val="20"/>
+          <w:szCs w:val="20"/>
+          <w:lang w:val="es-MX"/>
+        </w:rPr>
+        <w:t>cuál</w:t>
+      </w:r>
+      <w:r>
+        <w:rPr>
+          <w:rFonts w:ascii="Arial" w:hAnsi="Arial" w:cs="Arial"/>
+          <w:sz w:val="20"/>
+          <w:szCs w:val="20"/>
+          <w:lang w:val="es-MX"/>
+        </w:rPr>
+        <w:t xml:space="preserve"> de </w:t>
+      </w:r>
+      <w:proofErr w:type="gramStart"/>
+      <w:r>
+        <w:rPr>
+          <w:rFonts w:ascii="Arial" w:hAnsi="Arial" w:cs="Arial"/>
+          <w:sz w:val="20"/>
+          <w:szCs w:val="20"/>
+          <w:lang w:val="es-MX"/>
+        </w:rPr>
+        <w:t>los 2 condiciones</w:t>
+      </w:r>
+      <w:proofErr w:type="gramEnd"/>
+      <w:r>
+        <w:rPr>
+          <w:rFonts w:ascii="Arial" w:hAnsi="Arial" w:cs="Arial"/>
+          <w:sz w:val="20"/>
+          <w:szCs w:val="20"/>
+          <w:lang w:val="es-MX"/>
+        </w:rPr>
+        <w:t xml:space="preserve"> se cumplió.</w:t>
+      </w:r>
+    </w:p>
+    <w:p>
+      <w:pPr>
+        <w:jc w:val="center"/>
+        <w:rPr>
+          <w:rFonts w:ascii="Arial" w:hAnsi="Arial" w:cs="Arial"/>
+          <w:sz w:val="20"/>
+          <w:szCs w:val="20"/>
+          <w:lang w:val="es-MX"/>
+        </w:rPr>
+      </w:pPr>
+      <w:r>
+        <w:rPr>
+          <w:rFonts w:ascii="Arial" w:hAnsi="Arial" w:cs="Arial"/>
+          <w:sz w:val="20"/>
+          <w:szCs w:val="20"/>
+          <w:lang w:val="es-MX"/>
+        </w:rPr>
+        <w:drawing>
+          <wp:inline distT="0" distB="0" distL="0" distR="0" wp14:anchorId="0FA39366" wp14:editId="31945435">
+            <wp:extent cx="5943600" cy="2208530"/>
+            <wp:effectExtent l="0" t="0" r="0" b="1270"/>
+            <wp:docPr id="1529236329" name="Imagen 1"/>
+            <wp:cNvGraphicFramePr>
+              <a:graphicFrameLocks xmlns:a="http://schemas.openxmlformats.org/drawingml/2006/main" noChangeAspect="1"/>
+            </wp:cNvGraphicFramePr>
+            <a:graphic xmlns:a="http://schemas.openxmlformats.org/drawingml/2006/main">
+              <a:graphicData uri="http://schemas.openxmlformats.org/drawingml/2006/picture">
+                <pic:pic xmlns:pic="http://schemas.openxmlformats.org/drawingml/2006/picture">
+                  <pic:nvPicPr>
+                    <pic:cNvPr id="1529236329" name=""/>
+                    <pic:cNvPicPr/>
+                  </pic:nvPicPr>
+                  <pic:blipFill>
+                    <a:blip r:embed="rId11"/>
+                    <a:stretch>
+                      <a:fillRect/>
+                    </a:stretch>
+                  </pic:blipFill>
+                  <pic:spPr>
+                    <a:xfrm>
+                      <a:off x="0" y="0"/>
+                      <a:ext cx="5943600" cy="2208530"/>
+                    </a:xfrm>
+                    <a:prstGeom prst="rect">
+                      <a:avLst/>
+                    </a:prstGeom>
+                  </pic:spPr>
+                </pic:pic>
+              </a:graphicData>
+            </a:graphic>
+          </wp:inline>
+        </w:drawing>
+      </w:r>
+    </w:p>
+    <w:p>
+      <w:pPr>
+        <w:jc w:val="center"/>
+        <w:rPr>
+          <w:rFonts w:ascii="Arial" w:hAnsi="Arial" w:cs="Arial"/>
+          <w:sz w:val="20"/>
+          <w:szCs w:val="20"/>
+          <w:lang w:val="es-MX"/>
+        </w:rPr>
+      </w:pPr>
+    </w:p>
+    <w:p>
+      <w:pPr>
+        <w:rPr>
+          <w:rFonts w:ascii="Arial" w:hAnsi="Arial" w:cs="Arial"/>
+          <w:sz w:val="20"/>
+          <w:szCs w:val="20"/>
+          <w:lang w:val="es-MX"/>
+        </w:rPr>
+      </w:pPr>
+      <w:r>
+        <w:rPr>
+          <w:rFonts w:ascii="Arial" w:hAnsi="Arial" w:cs="Arial"/>
+          <w:sz w:val="20"/>
+          <w:szCs w:val="20"/>
+          <w:lang w:val="es-MX"/>
+        </w:rPr>
+        <w:br w:type="page"/>
+      </w:r>
+    </w:p>
+    <w:p>
+      <w:pPr>
+        <w:jc w:val="center"/>
+        <w:rPr>
+          <w:rFonts w:ascii="Arial" w:hAnsi="Arial" w:cs="Arial"/>
+          <w:sz w:val="20"/>
+          <w:szCs w:val="20"/>
+          <w:lang w:val="es-MX"/>
+        </w:rPr>
+      </w:pPr>
+      <w:r>
+        <w:rPr>
+          <w:rFonts w:ascii="Arial" w:hAnsi="Arial" w:cs="Arial"/>
+          <w:sz w:val="20"/>
+          <w:szCs w:val="20"/>
+          <w:lang w:val="es-MX"/>
+        </w:rPr>
+        <w:lastRenderedPageBreak/>
+        <w:t xml:space="preserve">5.- </w:t>
+      </w:r>
+      <w:r>
+        <w:rPr>
+          <w:rFonts w:ascii="Arial" w:hAnsi="Arial" w:cs="Arial"/>
+          <w:sz w:val="20"/>
+          <w:szCs w:val="20"/>
+          <w:lang w:val="es-MX"/>
+        </w:rPr>
+        <w:t xml:space="preserve">Un alumno solo puede cursar la misma asignatura en un máximo de 3 </w:t>
+      </w:r>
+      <w:r>
+        <w:rPr>
+          <w:rFonts w:ascii="Arial" w:hAnsi="Arial" w:cs="Arial"/>
+          <w:sz w:val="20"/>
+          <w:szCs w:val="20"/>
+          <w:lang w:val="es-MX"/>
+        </w:rPr>
+        <w:t>veces</w:t>
+      </w:r>
+      <w:r>
+        <w:rPr>
+          <w:rFonts w:ascii="Arial" w:hAnsi="Arial" w:cs="Arial"/>
+          <w:sz w:val="20"/>
+          <w:szCs w:val="20"/>
+          <w:lang w:val="es-MX"/>
+        </w:rPr>
+        <w:t>, si el alumno reprueba durante sus intentos deberá repetir la materia, y si en su tercera ocasión no aprueba se le dará de baja académica.</w:t>
+      </w:r>
+    </w:p>
+    <w:p>
+      <w:pPr>
+        <w:jc w:val="center"/>
+        <w:rPr>
+          <w:rFonts w:ascii="Arial" w:hAnsi="Arial" w:cs="Arial"/>
+          <w:sz w:val="20"/>
+          <w:szCs w:val="20"/>
+          <w:lang w:val="es-MX"/>
+        </w:rPr>
+      </w:pPr>
+      <w:r>
+        <w:rPr>
+          <w:rFonts w:ascii="Arial" w:hAnsi="Arial" w:cs="Arial"/>
+          <w:sz w:val="24"/>
+          <w:szCs w:val="24"/>
+          <w:lang w:val="es-MX"/>
+        </w:rPr>
+        <w:drawing>
+          <wp:anchor distT="0" distB="0" distL="114300" distR="114300" simplePos="0" relativeHeight="251660288" behindDoc="0" locked="0" layoutInCell="1" allowOverlap="1" wp14:anchorId="5D7F776D" wp14:editId="213D7510">
+            <wp:simplePos x="0" y="0"/>
+            <wp:positionH relativeFrom="margin">
+              <wp:align>center</wp:align>
+            </wp:positionH>
+            <wp:positionV relativeFrom="paragraph">
+              <wp:posOffset>444500</wp:posOffset>
+            </wp:positionV>
+            <wp:extent cx="7124700" cy="6496050"/>
+            <wp:effectExtent l="0" t="0" r="0" b="0"/>
+            <wp:wrapSquare wrapText="bothSides"/>
+            <wp:docPr id="655714822" name="Imagen 1"/>
+            <wp:cNvGraphicFramePr>
+              <a:graphicFrameLocks xmlns:a="http://schemas.openxmlformats.org/drawingml/2006/main" noChangeAspect="1"/>
+            </wp:cNvGraphicFramePr>
+            <a:graphic xmlns:a="http://schemas.openxmlformats.org/drawingml/2006/main">
+              <a:graphicData uri="http://schemas.openxmlformats.org/drawingml/2006/picture">
+                <pic:pic xmlns:pic="http://schemas.openxmlformats.org/drawingml/2006/picture">
+                  <pic:nvPicPr>
+                    <pic:cNvPr id="655714822" name=""/>
+                    <pic:cNvPicPr/>
+                  </pic:nvPicPr>
+                  <pic:blipFill>
+                    <a:blip r:embed="rId12">
                       <a:extLst>
                         <a:ext uri="{28A0092B-C50C-407E-A947-70E740481C1C}">
                           <a14:useLocalDpi xmlns:a14="http://schemas.microsoft.com/office/drawing/2010/main" val="0"/>
@@ -869,7 +1326,7 @@
                   <pic:spPr>
                     <a:xfrm>
                       <a:off x="0" y="0"/>
-                      <a:ext cx="7292340" cy="6991350"/>
+                      <a:ext cx="7124700" cy="6496050"/>
                     </a:xfrm>
                     <a:prstGeom prst="rect">
                       <a:avLst/>
@@ -890,26 +1347,27 @@
       <w:r>
         <w:rPr>
           <w:rFonts w:ascii="Arial" w:hAnsi="Arial" w:cs="Arial"/>
-          <w:sz w:val="24"/>
-          <w:szCs w:val="24"/>
-          <w:lang w:val="es-MX"/>
-        </w:rPr>
-        <w:t>3.- Menu de Digit Counter:</w:t>
-      </w:r>
-    </w:p>
-    <w:p>
-      <w:pPr>
-        <w:jc w:val="center"/>
-        <w:rPr>
-          <w:rFonts w:ascii="Arial" w:hAnsi="Arial" w:cs="Arial"/>
-          <w:sz w:val="24"/>
-          <w:szCs w:val="24"/>
-          <w:lang w:val="es-MX"/>
-        </w:rPr>
-      </w:pPr>
-    </w:p>
-    <w:p>
-      <w:pPr>
+          <w:sz w:val="20"/>
+          <w:szCs w:val="20"/>
+          <w:lang w:val="es-MX"/>
+        </w:rPr>
+        <w:t>Elabore una función donde basada en sus 3 exámenes parciales calcular el promedio y basado en su promedio final, se deberá enviar mensaje al alumno de repetir materia, aprobado o baja temporal.</w:t>
+      </w:r>
+    </w:p>
+    <w:p>
+      <w:pPr>
+        <w:jc w:val="center"/>
+        <w:rPr>
+          <w:rFonts w:ascii="Arial" w:hAnsi="Arial" w:cs="Arial"/>
+          <w:sz w:val="20"/>
+          <w:szCs w:val="20"/>
+          <w:lang w:val="es-MX"/>
+        </w:rPr>
+      </w:pPr>
+    </w:p>
+    <w:p>
+      <w:pPr>
+        <w:jc w:val="center"/>
         <w:rPr>
           <w:rFonts w:ascii="Arial" w:hAnsi="Arial" w:cs="Arial"/>
           <w:sz w:val="24"/>

</xml_diff>